<commit_message>
add backend, frontend, gateway
</commit_message>
<xml_diff>
--- a/Gateway/Installationsübersicht.docx
+++ b/Gateway/Installationsübersicht.docx
@@ -2167,27 +2167,30 @@
 </file>
 
 <file path=customXml/item1.xml><?xml version="1.0" encoding="utf-8"?>
-<ct:contentTypeSchema xmlns:ct="http://schemas.microsoft.com/office/2006/metadata/contentType" xmlns:ma="http://schemas.microsoft.com/office/2006/metadata/properties/metaAttributes" ct:_="" ma:_="" ma:contentTypeName="Dokument" ma:contentTypeID="0x0101003B752B1C8B82A54D88C55B7ED41132D4" ma:contentTypeVersion="12" ma:contentTypeDescription="Ein neues Dokument erstellen." ma:contentTypeScope="" ma:versionID="0f2192f64254871f8445af2223662a64">
-  <xsd:schema xmlns:xsd="http://www.w3.org/2001/XMLSchema" xmlns:xs="http://www.w3.org/2001/XMLSchema" xmlns:p="http://schemas.microsoft.com/office/2006/metadata/properties" xmlns:ns2="5d177a90-520c-44c6-9822-f74226a1eccb" xmlns:ns3="4e18a629-c90a-4be3-9849-c2ff99b559b0" targetNamespace="http://schemas.microsoft.com/office/2006/metadata/properties" ma:root="true" ma:fieldsID="e5689fbb99adaa193ce3fbe480846d93" ns2:_="" ns3:_="">
-    <xsd:import namespace="5d177a90-520c-44c6-9822-f74226a1eccb"/>
-    <xsd:import namespace="4e18a629-c90a-4be3-9849-c2ff99b559b0"/>
+<ct:contentTypeSchema xmlns:ct="http://schemas.microsoft.com/office/2006/metadata/contentType" xmlns:ma="http://schemas.microsoft.com/office/2006/metadata/properties/metaAttributes" ct:_="" ma:_="" ma:contentTypeName="Dokument" ma:contentTypeID="0x010100792C3D9647B9EF4AABA36D2FC279B131" ma:contentTypeVersion="15" ma:contentTypeDescription="Ein neues Dokument erstellen." ma:contentTypeScope="" ma:versionID="a7b306282941682268a471bdace68f51">
+  <xsd:schema xmlns:xsd="http://www.w3.org/2001/XMLSchema" xmlns:xs="http://www.w3.org/2001/XMLSchema" xmlns:p="http://schemas.microsoft.com/office/2006/metadata/properties" xmlns:ns2="2d6f41df-cb1b-47d2-be0e-6073055054ac" xmlns:ns3="cf3d243f-fd97-48b4-a927-15fee060238d" targetNamespace="http://schemas.microsoft.com/office/2006/metadata/properties" ma:root="true" ma:fieldsID="9cfb83ced979d5e27279f49a7602fd5c" ns2:_="" ns3:_="">
+    <xsd:import namespace="2d6f41df-cb1b-47d2-be0e-6073055054ac"/>
+    <xsd:import namespace="cf3d243f-fd97-48b4-a927-15fee060238d"/>
     <xsd:element name="properties">
       <xsd:complexType>
         <xsd:sequence>
           <xsd:element name="documentManagement">
             <xsd:complexType>
               <xsd:all>
+                <xsd:element ref="ns2:MediaServiceMetadata" minOccurs="0"/>
+                <xsd:element ref="ns2:MediaServiceFastMetadata" minOccurs="0"/>
                 <xsd:element ref="ns2:lcf76f155ced4ddcb4097134ff3c332f" minOccurs="0"/>
                 <xsd:element ref="ns3:TaxCatchAll" minOccurs="0"/>
-                <xsd:element ref="ns2:MediaServiceMetadata" minOccurs="0"/>
-                <xsd:element ref="ns2:MediaServiceFastMetadata" minOccurs="0"/>
-                <xsd:element ref="ns2:MediaServiceSearchProperties" minOccurs="0"/>
-                <xsd:element ref="ns2:MediaServiceDateTaken" minOccurs="0"/>
+                <xsd:element ref="ns2:MediaServiceOCR" minOccurs="0"/>
                 <xsd:element ref="ns2:MediaServiceGenerationTime" minOccurs="0"/>
                 <xsd:element ref="ns2:MediaServiceEventHashCode" minOccurs="0"/>
+                <xsd:element ref="ns2:MediaServiceDateTaken" minOccurs="0"/>
+                <xsd:element ref="ns2:MediaLengthInSeconds" minOccurs="0"/>
+                <xsd:element ref="ns3:SharedWithUsers" minOccurs="0"/>
+                <xsd:element ref="ns3:SharedWithDetails" minOccurs="0"/>
+                <xsd:element ref="ns2:MediaServiceObjectDetectorVersions" minOccurs="0"/>
                 <xsd:element ref="ns2:MediaServiceLocation" minOccurs="0"/>
-                <xsd:element ref="ns2:MediaLengthInSeconds" minOccurs="0"/>
-                <xsd:element ref="ns2:MediaServiceOCR" minOccurs="0"/>
+                <xsd:element ref="ns2:MediaServiceSearchProperties" minOccurs="0"/>
               </xsd:all>
             </xsd:complexType>
           </xsd:element>
@@ -2195,68 +2198,73 @@
       </xsd:complexType>
     </xsd:element>
   </xsd:schema>
-  <xsd:schema xmlns:xsd="http://www.w3.org/2001/XMLSchema" xmlns:xs="http://www.w3.org/2001/XMLSchema" xmlns:dms="http://schemas.microsoft.com/office/2006/documentManagement/types" xmlns:pc="http://schemas.microsoft.com/office/infopath/2007/PartnerControls" targetNamespace="5d177a90-520c-44c6-9822-f74226a1eccb" elementFormDefault="qualified">
+  <xsd:schema xmlns:xsd="http://www.w3.org/2001/XMLSchema" xmlns:xs="http://www.w3.org/2001/XMLSchema" xmlns:dms="http://schemas.microsoft.com/office/2006/documentManagement/types" xmlns:pc="http://schemas.microsoft.com/office/infopath/2007/PartnerControls" targetNamespace="2d6f41df-cb1b-47d2-be0e-6073055054ac" elementFormDefault="qualified">
     <xsd:import namespace="http://schemas.microsoft.com/office/2006/documentManagement/types"/>
     <xsd:import namespace="http://schemas.microsoft.com/office/infopath/2007/PartnerControls"/>
-    <xsd:element name="lcf76f155ced4ddcb4097134ff3c332f" ma:index="9" nillable="true" ma:taxonomy="true" ma:internalName="lcf76f155ced4ddcb4097134ff3c332f" ma:taxonomyFieldName="MediaServiceImageTags" ma:displayName="Bildmarkierungen" ma:readOnly="false" ma:fieldId="{5cf76f15-5ced-4ddc-b409-7134ff3c332f}" ma:taxonomyMulti="true" ma:sspId="5fc6908e-d2ab-41bc-9291-4bdf744d904e" ma:termSetId="09814cd3-568e-fe90-9814-8d621ff8fb84" ma:anchorId="fba54fb3-c3e1-fe81-a776-ca4b69148c4d" ma:open="true" ma:isKeyword="false">
+    <xsd:element name="MediaServiceMetadata" ma:index="8" nillable="true" ma:displayName="MediaServiceMetadata" ma:hidden="true" ma:internalName="MediaServiceMetadata" ma:readOnly="true">
+      <xsd:simpleType>
+        <xsd:restriction base="dms:Note"/>
+      </xsd:simpleType>
+    </xsd:element>
+    <xsd:element name="MediaServiceFastMetadata" ma:index="9" nillable="true" ma:displayName="MediaServiceFastMetadata" ma:hidden="true" ma:internalName="MediaServiceFastMetadata" ma:readOnly="true">
+      <xsd:simpleType>
+        <xsd:restriction base="dms:Note"/>
+      </xsd:simpleType>
+    </xsd:element>
+    <xsd:element name="lcf76f155ced4ddcb4097134ff3c332f" ma:index="11" nillable="true" ma:taxonomy="true" ma:internalName="lcf76f155ced4ddcb4097134ff3c332f" ma:taxonomyFieldName="MediaServiceImageTags" ma:displayName="Bildmarkierungen" ma:readOnly="false" ma:fieldId="{5cf76f15-5ced-4ddc-b409-7134ff3c332f}" ma:taxonomyMulti="true" ma:sspId="14f4afa6-d477-4e7f-9106-51509c4efdc5" ma:termSetId="09814cd3-568e-fe90-9814-8d621ff8fb84" ma:anchorId="fba54fb3-c3e1-fe81-a776-ca4b69148c4d" ma:open="true" ma:isKeyword="false">
       <xsd:complexType>
         <xsd:sequence>
           <xsd:element ref="pc:Terms" minOccurs="0" maxOccurs="1"/>
         </xsd:sequence>
       </xsd:complexType>
     </xsd:element>
-    <xsd:element name="MediaServiceMetadata" ma:index="11" nillable="true" ma:displayName="MediaServiceMetadata" ma:hidden="true" ma:internalName="MediaServiceMetadata" ma:readOnly="true">
-      <xsd:simpleType>
-        <xsd:restriction base="dms:Note"/>
-      </xsd:simpleType>
-    </xsd:element>
-    <xsd:element name="MediaServiceFastMetadata" ma:index="12" nillable="true" ma:displayName="MediaServiceFastMetadata" ma:hidden="true" ma:internalName="MediaServiceFastMetadata" ma:readOnly="true">
-      <xsd:simpleType>
-        <xsd:restriction base="dms:Note"/>
-      </xsd:simpleType>
-    </xsd:element>
-    <xsd:element name="MediaServiceSearchProperties" ma:index="13" nillable="true" ma:displayName="MediaServiceSearchProperties" ma:hidden="true" ma:internalName="MediaServiceSearchProperties" ma:readOnly="true">
-      <xsd:simpleType>
-        <xsd:restriction base="dms:Note"/>
-      </xsd:simpleType>
-    </xsd:element>
-    <xsd:element name="MediaServiceDateTaken" ma:index="14" nillable="true" ma:displayName="MediaServiceDateTaken" ma:hidden="true" ma:indexed="true" ma:internalName="MediaServiceDateTaken" ma:readOnly="true">
-      <xsd:simpleType>
-        <xsd:restriction base="dms:Text"/>
-      </xsd:simpleType>
-    </xsd:element>
-    <xsd:element name="MediaServiceGenerationTime" ma:index="15" nillable="true" ma:displayName="MediaServiceGenerationTime" ma:hidden="true" ma:internalName="MediaServiceGenerationTime" ma:readOnly="true">
-      <xsd:simpleType>
-        <xsd:restriction base="dms:Text"/>
-      </xsd:simpleType>
-    </xsd:element>
-    <xsd:element name="MediaServiceEventHashCode" ma:index="16" nillable="true" ma:displayName="MediaServiceEventHashCode" ma:hidden="true" ma:internalName="MediaServiceEventHashCode" ma:readOnly="true">
-      <xsd:simpleType>
-        <xsd:restriction base="dms:Text"/>
-      </xsd:simpleType>
-    </xsd:element>
-    <xsd:element name="MediaServiceLocation" ma:index="17" nillable="true" ma:displayName="Location" ma:indexed="true" ma:internalName="MediaServiceLocation" ma:readOnly="true">
-      <xsd:simpleType>
-        <xsd:restriction base="dms:Text"/>
-      </xsd:simpleType>
-    </xsd:element>
-    <xsd:element name="MediaLengthInSeconds" ma:index="18" nillable="true" ma:displayName="MediaLengthInSeconds" ma:hidden="true" ma:internalName="MediaLengthInSeconds" ma:readOnly="true">
-      <xsd:simpleType>
-        <xsd:restriction base="dms:Unknown"/>
-      </xsd:simpleType>
-    </xsd:element>
-    <xsd:element name="MediaServiceOCR" ma:index="19" nillable="true" ma:displayName="Extracted Text" ma:internalName="MediaServiceOCR" ma:readOnly="true">
+    <xsd:element name="MediaServiceOCR" ma:index="13" nillable="true" ma:displayName="Extracted Text" ma:internalName="MediaServiceOCR" ma:readOnly="true">
       <xsd:simpleType>
         <xsd:restriction base="dms:Note">
           <xsd:maxLength value="255"/>
         </xsd:restriction>
       </xsd:simpleType>
     </xsd:element>
+    <xsd:element name="MediaServiceGenerationTime" ma:index="14" nillable="true" ma:displayName="MediaServiceGenerationTime" ma:hidden="true" ma:internalName="MediaServiceGenerationTime" ma:readOnly="true">
+      <xsd:simpleType>
+        <xsd:restriction base="dms:Text"/>
+      </xsd:simpleType>
+    </xsd:element>
+    <xsd:element name="MediaServiceEventHashCode" ma:index="15" nillable="true" ma:displayName="MediaServiceEventHashCode" ma:hidden="true" ma:internalName="MediaServiceEventHashCode" ma:readOnly="true">
+      <xsd:simpleType>
+        <xsd:restriction base="dms:Text"/>
+      </xsd:simpleType>
+    </xsd:element>
+    <xsd:element name="MediaServiceDateTaken" ma:index="16" nillable="true" ma:displayName="MediaServiceDateTaken" ma:hidden="true" ma:indexed="true" ma:internalName="MediaServiceDateTaken" ma:readOnly="true">
+      <xsd:simpleType>
+        <xsd:restriction base="dms:Text"/>
+      </xsd:simpleType>
+    </xsd:element>
+    <xsd:element name="MediaLengthInSeconds" ma:index="17" nillable="true" ma:displayName="MediaLengthInSeconds" ma:hidden="true" ma:internalName="MediaLengthInSeconds" ma:readOnly="true">
+      <xsd:simpleType>
+        <xsd:restriction base="dms:Unknown"/>
+      </xsd:simpleType>
+    </xsd:element>
+    <xsd:element name="MediaServiceObjectDetectorVersions" ma:index="20" nillable="true" ma:displayName="MediaServiceObjectDetectorVersions" ma:hidden="true" ma:indexed="true" ma:internalName="MediaServiceObjectDetectorVersions" ma:readOnly="true">
+      <xsd:simpleType>
+        <xsd:restriction base="dms:Text"/>
+      </xsd:simpleType>
+    </xsd:element>
+    <xsd:element name="MediaServiceLocation" ma:index="21" nillable="true" ma:displayName="Location" ma:indexed="true" ma:internalName="MediaServiceLocation" ma:readOnly="true">
+      <xsd:simpleType>
+        <xsd:restriction base="dms:Text"/>
+      </xsd:simpleType>
+    </xsd:element>
+    <xsd:element name="MediaServiceSearchProperties" ma:index="22" nillable="true" ma:displayName="MediaServiceSearchProperties" ma:hidden="true" ma:internalName="MediaServiceSearchProperties" ma:readOnly="true">
+      <xsd:simpleType>
+        <xsd:restriction base="dms:Note"/>
+      </xsd:simpleType>
+    </xsd:element>
   </xsd:schema>
-  <xsd:schema xmlns:xsd="http://www.w3.org/2001/XMLSchema" xmlns:xs="http://www.w3.org/2001/XMLSchema" xmlns:dms="http://schemas.microsoft.com/office/2006/documentManagement/types" xmlns:pc="http://schemas.microsoft.com/office/infopath/2007/PartnerControls" targetNamespace="4e18a629-c90a-4be3-9849-c2ff99b559b0" elementFormDefault="qualified">
+  <xsd:schema xmlns:xsd="http://www.w3.org/2001/XMLSchema" xmlns:xs="http://www.w3.org/2001/XMLSchema" xmlns:dms="http://schemas.microsoft.com/office/2006/documentManagement/types" xmlns:pc="http://schemas.microsoft.com/office/infopath/2007/PartnerControls" targetNamespace="cf3d243f-fd97-48b4-a927-15fee060238d" elementFormDefault="qualified">
     <xsd:import namespace="http://schemas.microsoft.com/office/2006/documentManagement/types"/>
     <xsd:import namespace="http://schemas.microsoft.com/office/infopath/2007/PartnerControls"/>
-    <xsd:element name="TaxCatchAll" ma:index="10" nillable="true" ma:displayName="Taxonomy Catch All Column" ma:hidden="true" ma:list="{4e212737-eb51-4516-a0fb-6fcd4f51e31b}" ma:internalName="TaxCatchAll" ma:showField="CatchAllData" ma:web="4e18a629-c90a-4be3-9849-c2ff99b559b0">
+    <xsd:element name="TaxCatchAll" ma:index="12" nillable="true" ma:displayName="Taxonomy Catch All Column" ma:hidden="true" ma:list="{96a3a3fd-46ff-4143-83a4-5036677af4ca}" ma:internalName="TaxCatchAll" ma:showField="CatchAllData" ma:web="cf3d243f-fd97-48b4-a927-15fee060238d">
       <xsd:complexType>
         <xsd:complexContent>
           <xsd:extension base="dms:MultiChoiceLookup">
@@ -2266,6 +2274,32 @@
           </xsd:extension>
         </xsd:complexContent>
       </xsd:complexType>
+    </xsd:element>
+    <xsd:element name="SharedWithUsers" ma:index="18" nillable="true" ma:displayName="Freigegeben für" ma:internalName="SharedWithUsers" ma:readOnly="true">
+      <xsd:complexType>
+        <xsd:complexContent>
+          <xsd:extension base="dms:UserMulti">
+            <xsd:sequence>
+              <xsd:element name="UserInfo" minOccurs="0" maxOccurs="unbounded">
+                <xsd:complexType>
+                  <xsd:sequence>
+                    <xsd:element name="DisplayName" type="xsd:string" minOccurs="0"/>
+                    <xsd:element name="AccountId" type="dms:UserId" minOccurs="0" nillable="true"/>
+                    <xsd:element name="AccountType" type="xsd:string" minOccurs="0"/>
+                  </xsd:sequence>
+                </xsd:complexType>
+              </xsd:element>
+            </xsd:sequence>
+          </xsd:extension>
+        </xsd:complexContent>
+      </xsd:complexType>
+    </xsd:element>
+    <xsd:element name="SharedWithDetails" ma:index="19" nillable="true" ma:displayName="Freigegeben für - Details" ma:internalName="SharedWithDetails" ma:readOnly="true">
+      <xsd:simpleType>
+        <xsd:restriction base="dms:Note">
+          <xsd:maxLength value="255"/>
+        </xsd:restriction>
+      </xsd:simpleType>
     </xsd:element>
   </xsd:schema>
   <xsd:schema xmlns="http://schemas.openxmlformats.org/package/2006/metadata/core-properties" xmlns:xsd="http://www.w3.org/2001/XMLSchema" xmlns:xsi="http://www.w3.org/2001/XMLSchema-instance" xmlns:dc="http://purl.org/dc/elements/1.1/" xmlns:dcterms="http://purl.org/dc/terms/" xmlns:odoc="http://schemas.microsoft.com/internal/obd" targetNamespace="http://schemas.openxmlformats.org/package/2006/metadata/core-properties" elementFormDefault="qualified" attributeFormDefault="unqualified" blockDefault="#all">
@@ -2379,16 +2413,16 @@
 <file path=customXml/item3.xml><?xml version="1.0" encoding="utf-8"?>
 <p:properties xmlns:p="http://schemas.microsoft.com/office/2006/metadata/properties" xmlns:xsi="http://www.w3.org/2001/XMLSchema-instance" xmlns:pc="http://schemas.microsoft.com/office/infopath/2007/PartnerControls">
   <documentManagement>
-    <lcf76f155ced4ddcb4097134ff3c332f xmlns="5d177a90-520c-44c6-9822-f74226a1eccb">
+    <TaxCatchAll xmlns="cf3d243f-fd97-48b4-a927-15fee060238d" xsi:nil="true"/>
+    <lcf76f155ced4ddcb4097134ff3c332f xmlns="2d6f41df-cb1b-47d2-be0e-6073055054ac">
       <Terms xmlns="http://schemas.microsoft.com/office/infopath/2007/PartnerControls"/>
     </lcf76f155ced4ddcb4097134ff3c332f>
-    <TaxCatchAll xmlns="4e18a629-c90a-4be3-9849-c2ff99b559b0" xsi:nil="true"/>
   </documentManagement>
 </p:properties>
 </file>
 
 <file path=customXml/itemProps1.xml><?xml version="1.0" encoding="utf-8"?>
-<ds:datastoreItem xmlns:ds="http://schemas.openxmlformats.org/officeDocument/2006/customXml" ds:itemID="{D81F2FF7-2CAD-4BA9-A14E-4B3DC9BFEF34}"/>
+<ds:datastoreItem xmlns:ds="http://schemas.openxmlformats.org/officeDocument/2006/customXml" ds:itemID="{383AF3B0-0383-4427-858B-AAEE54CA9C8D}"/>
 </file>
 
 <file path=customXml/itemProps2.xml><?xml version="1.0" encoding="utf-8"?>

</xml_diff>